<commit_message>
working on restrucuturing and writing
</commit_message>
<xml_diff>
--- a/docs/proposals/NSF/ProjSummary/Summary.docx
+++ b/docs/proposals/NSF/ProjSummary/Summary.docx
@@ -437,23 +437,23 @@
           <w:sz w:val="22"/>
           <w:szCs w:val="22"/>
         </w:rPr>
-        <w:t xml:space="preserve">The problems listed above present a host of new </w:t>
-      </w:r>
-      <w:r>
-        <w:rPr>
-          <w:rFonts w:ascii="Times" w:hAnsi="Times" w:cs="Times New Roman"/>
-          <w:sz w:val="22"/>
-          <w:szCs w:val="22"/>
-        </w:rPr>
-        <w:t>computational</w:t>
-      </w:r>
-      <w:r>
-        <w:rPr>
-          <w:rFonts w:ascii="Times" w:hAnsi="Times" w:cs="Times New Roman"/>
-          <w:sz w:val="22"/>
-          <w:szCs w:val="22"/>
-        </w:rPr>
-        <w:t xml:space="preserve"> challenges and opportunities</w:t>
+        <w:t>The proposed research introduces a host of new computational</w:t>
+      </w:r>
+      <w:r>
+        <w:rPr>
+          <w:rFonts w:ascii="Times" w:hAnsi="Times" w:cs="Times New Roman"/>
+          <w:sz w:val="22"/>
+          <w:szCs w:val="22"/>
+        </w:rPr>
+        <w:t xml:space="preserve"> </w:t>
+      </w:r>
+      <w:r>
+        <w:rPr>
+          <w:rFonts w:ascii="Times" w:hAnsi="Times" w:cs="Times New Roman"/>
+          <w:sz w:val="22"/>
+          <w:szCs w:val="22"/>
+        </w:rPr>
+        <w:t>challenges and opportunities</w:t>
       </w:r>
       <w:r>
         <w:rPr>
@@ -477,7 +477,17 @@
           <w:sz w:val="22"/>
           <w:szCs w:val="22"/>
         </w:rPr>
-        <w:t>. The systems are inherently multicomponent, with coupling between the fluid and solid phases. Although the governing PDEs are linear, the presence of moving boundaries introduces nonlinear feedback between geometry and flow.</w:t>
+        <w:t>. The systems are inherently multicomponent, with coupling between the fluid and solid phases. Although the governing PDEs are linear, the presence of moving boundaries intro</w:t>
+      </w:r>
+      <w:bookmarkStart w:id="0" w:name="_GoBack"/>
+      <w:bookmarkEnd w:id="0"/>
+      <w:r>
+        <w:rPr>
+          <w:rFonts w:ascii="Times" w:hAnsi="Times" w:cs="Times New Roman"/>
+          <w:sz w:val="22"/>
+          <w:szCs w:val="22"/>
+        </w:rPr>
+        <w:t>duces nonlinear feedback between geometry and flow.</w:t>
       </w:r>
       <w:r>
         <w:rPr>
@@ -702,8 +712,6 @@
         </w:rPr>
         <w:t>enable</w:t>
       </w:r>
-      <w:bookmarkStart w:id="0" w:name="_GoBack"/>
-      <w:bookmarkEnd w:id="0"/>
       <w:r>
         <w:rPr>
           <w:rFonts w:ascii="Times" w:hAnsi="Times" w:cs="Times New Roman"/>
@@ -1478,6 +1486,7 @@
   <w:style w:type="character" w:default="1" w:styleId="DefaultParagraphFont">
     <w:name w:val="Default Paragraph Font"/>
     <w:uiPriority w:val="1"/>
+    <w:semiHidden/>
     <w:unhideWhenUsed/>
   </w:style>
   <w:style w:type="table" w:default="1" w:styleId="TableNormal">

</xml_diff>